<commit_message>
read the smart kitchen paper and added comments about it to the doc
</commit_message>
<xml_diff>
--- a/Smart Homes (gtr).docx
+++ b/Smart Homes (gtr).docx
@@ -219,21 +219,30 @@
     <w:p>
       <w:r>
         <w:lastRenderedPageBreak/>
-        <w:t>Description: article about assisted-living things in the kitchen</w:t>
-      </w:r>
-      <w:r>
-        <w:t>. READ IT IT’S REALLY HELPFUL</w:t>
-      </w:r>
-    </w:p>
-    <w:p>
-      <w:r>
-        <w:t xml:space="preserve">Notable features: </w:t>
-      </w:r>
-      <w:r>
-        <w:t>lots of references</w:t>
+        <w:t xml:space="preserve">Description: </w:t>
+      </w:r>
+      <w:r>
+        <w:t xml:space="preserve">development and testing of a smart kitchen network, connecting existing smart devices with a new piece of hardware called an e-Servant in order to assist elderly or disabled people in the kitchen. Gives variable assistance in performing kitchen tasks based on the user’s needs. Has multiple different interfaces (touchscreen, TV remote, voice). Can detect and react to emergencies (such as stove fire) as well as give notifications for neutral events (such as laundry cycle completion). Learns user’s routine and watches for significant routine changes, and sends periodic updates about system use to caregivers. </w:t>
+      </w:r>
+    </w:p>
+    <w:p>
+      <w:r>
+        <w:t>Notable features</w:t>
+      </w:r>
+      <w:r>
+        <w:t xml:space="preserve">: very modular and scalable, tailors easily to user requirements, emergency detection/reaction, learns user routines. </w:t>
+      </w:r>
+      <w:r>
+        <w:t>(</w:t>
       </w:r>
       <w:bookmarkStart w:id="0" w:name="_GoBack"/>
       <w:bookmarkEnd w:id="0"/>
+      <w:r>
+        <w:t>THIS IS A REALLY GOOD PAPER</w:t>
+      </w:r>
+      <w:r>
+        <w:t>)</w:t>
+      </w:r>
     </w:p>
     <w:sectPr>
       <w:pgSz w:w="12240" w:h="15840"/>

</xml_diff>